<commit_message>
Refactored proj interdisciplinar document
</commit_message>
<xml_diff>
--- a/proj_interdisciplinar/documento.docx
+++ b/proj_interdisciplinar/documento.docx
@@ -38,33 +38,359 @@
         <w:t xml:space="preserve">2023-12-04</w:t>
       </w:r>
     </w:p>
-    <w:bookmarkStart w:id="20" w:name="regressão-linear"/>
+    <w:bookmarkStart w:id="20" w:name="análise-dos-dados-coletados"/>
     <w:p>
       <w:pPr>
         <w:pStyle w:val="Heading2"/>
       </w:pPr>
       <w:r>
+        <w:t xml:space="preserve">Análise dos dados coletados</w:t>
+      </w:r>
+    </w:p>
+    <w:p>
+      <w:pPr>
+        <w:pStyle w:val="FirstParagraph"/>
+      </w:pPr>
+      <w:r>
+        <w:t xml:space="preserve">O processo de raspagem de dados foi implementado em Python, fazendo uso de</w:t>
+      </w:r>
+      <w:r>
+        <w:t xml:space="preserve"> </w:t>
+      </w:r>
+      <w:r>
+        <w:t xml:space="preserve">bibliotecas como Selenium para interação com páginas web dinâmicas, FastAPI para a</w:t>
+      </w:r>
+      <w:r>
+        <w:t xml:space="preserve"> </w:t>
+      </w:r>
+      <w:r>
+        <w:t xml:space="preserve">criação de uma API que recebe e armazena dados, e MySQL para o armazenamento em um</w:t>
+      </w:r>
+      <w:r>
+        <w:t xml:space="preserve"> </w:t>
+      </w:r>
+      <w:r>
+        <w:t xml:space="preserve">banco de dados. A coleta de dados envolveu a navegação pelo site de imóveis Vivareal,</w:t>
+      </w:r>
+      <w:r>
+        <w:t xml:space="preserve"> </w:t>
+      </w:r>
+      <w:r>
+        <w:t xml:space="preserve">extração de informações importantes sobre os imóveis de suas páginas, e posterior</w:t>
+      </w:r>
+      <w:r>
+        <w:t xml:space="preserve"> </w:t>
+      </w:r>
+      <w:r>
+        <w:t xml:space="preserve">armazenamento em um banco de dados para análise posterior.</w:t>
+      </w:r>
+    </w:p>
+    <w:p>
+      <w:pPr>
+        <w:pStyle w:val="BodyText"/>
+      </w:pPr>
+      <w:r>
+        <w:t xml:space="preserve">A avaliação da raspagem de dados revelou algumas considerações importantes para a</w:t>
+      </w:r>
+      <w:r>
+        <w:t xml:space="preserve"> </w:t>
+      </w:r>
+      <w:r>
+        <w:t xml:space="preserve">qualidade e aplicabilidade dos dados coletados. Inicialmente, ao raspar dados dos sites Lopes</w:t>
+      </w:r>
+      <w:r>
+        <w:t xml:space="preserve"> </w:t>
+      </w:r>
+      <w:r>
+        <w:t xml:space="preserve">Imóveis e Vivareal, ficou evidente que a porcentagem da amostra resultante utilizável para o</w:t>
+      </w:r>
+      <w:r>
+        <w:t xml:space="preserve"> </w:t>
+      </w:r>
+      <w:r>
+        <w:t xml:space="preserve">intuito do projeto era significativamente pequena, especialmente devido à inadequação dos</w:t>
+      </w:r>
+      <w:r>
+        <w:t xml:space="preserve"> </w:t>
+      </w:r>
+      <w:r>
+        <w:t xml:space="preserve">dados provenientes do site Lopes Imóveis para utilização efetiva em nosso projeto. Diante</w:t>
+      </w:r>
+      <w:r>
+        <w:t xml:space="preserve"> </w:t>
+      </w:r>
+      <w:r>
+        <w:t xml:space="preserve">desse desafio, reconhecemos a necessidade de explorar mais fontes de dados para enriquecer</w:t>
+      </w:r>
+      <w:r>
+        <w:t xml:space="preserve"> </w:t>
+      </w:r>
+      <w:r>
+        <w:t xml:space="preserve">a amostra.</w:t>
+      </w:r>
+    </w:p>
+    <w:p>
+      <w:pPr>
+        <w:pStyle w:val="BodyText"/>
+      </w:pPr>
+      <w:r>
+        <w:t xml:space="preserve">Além disso, observamos que, para um projeto mais abrangente e informativo, teria sido</w:t>
+      </w:r>
+      <w:r>
+        <w:t xml:space="preserve"> </w:t>
+      </w:r>
+      <w:r>
+        <w:t xml:space="preserve">interessante explorar um tema que envolvesse mais variáveis manipuláveis. A ampliação do</w:t>
+      </w:r>
+      <w:r>
+        <w:t xml:space="preserve"> </w:t>
+      </w:r>
+      <w:r>
+        <w:t xml:space="preserve">escopo permitiria uma análise mais completa e a identificação de padrões mais sutis no</w:t>
+      </w:r>
+      <w:r>
+        <w:t xml:space="preserve"> </w:t>
+      </w:r>
+      <w:r>
+        <w:t xml:space="preserve">mercado imobiliário de luxo em São Paulo.</w:t>
+      </w:r>
+    </w:p>
+    <w:p>
+      <w:pPr>
+        <w:pStyle w:val="BodyText"/>
+      </w:pPr>
+      <w:r>
+        <w:t xml:space="preserve">Uma constatação relevante foi a predominância de dados relacionados a galpões,</w:t>
+      </w:r>
+      <w:r>
+        <w:t xml:space="preserve"> </w:t>
+      </w:r>
+      <w:r>
+        <w:t xml:space="preserve">pontos comerciais, terrenos e fazendas, constituindo a maioria da amostra coletada. Esse</w:t>
+      </w:r>
+      <w:r>
+        <w:t xml:space="preserve"> </w:t>
+      </w:r>
+      <w:r>
+        <w:t xml:space="preserve">excesso de dados em categorias específicas, especialmente galpões, pontos comerciais e</w:t>
+      </w:r>
+      <w:r>
+        <w:t xml:space="preserve"> </w:t>
+      </w:r>
+      <w:r>
+        <w:t xml:space="preserve">fazendas, levou à exclusão de metade da amostra, uma vez que esses tipos de propriedades</w:t>
+      </w:r>
+      <w:r>
+        <w:t xml:space="preserve"> </w:t>
+      </w:r>
+      <w:r>
+        <w:t xml:space="preserve">não atendiam ao propósito central do projeto. Reconhecemos que, em futuras raspagens, seria</w:t>
+      </w:r>
+      <w:r>
+        <w:t xml:space="preserve"> </w:t>
+      </w:r>
+      <w:r>
+        <w:t xml:space="preserve">fundamental implementar limites mais precisos para evitar a inclusão excessiva de categorias</w:t>
+      </w:r>
+      <w:r>
+        <w:t xml:space="preserve"> </w:t>
+      </w:r>
+      <w:r>
+        <w:t xml:space="preserve">que não contribuem significativamente para os objetivos do projeto.</w:t>
+      </w:r>
+    </w:p>
+    <w:bookmarkEnd w:id="20"/>
+    <w:bookmarkStart w:id="21" w:name="Xfdd4d733e6ca6ed10728a584f3893ead2e423b7"/>
+    <w:p>
+      <w:pPr>
+        <w:pStyle w:val="Heading2"/>
+      </w:pPr>
+      <w:r>
+        <w:t xml:space="preserve">Descrição dos dados e variáveis coletadas</w:t>
+      </w:r>
+    </w:p>
+    <w:p>
+      <w:pPr>
+        <w:numPr>
+          <w:ilvl w:val="0"/>
+          <w:numId w:val="1001"/>
+        </w:numPr>
+        <w:pStyle w:val="Compact"/>
+      </w:pPr>
+      <w:r>
+        <w:t xml:space="preserve">ID Único: Um identificador único atribuído a cada entrada no conjunto de dados,</w:t>
+      </w:r>
+      <w:r>
+        <w:t xml:space="preserve"> </w:t>
+      </w:r>
+      <w:r>
+        <w:t xml:space="preserve">garantindo a distinção entre diferentes registros.</w:t>
+      </w:r>
+    </w:p>
+    <w:p>
+      <w:pPr>
+        <w:numPr>
+          <w:ilvl w:val="0"/>
+          <w:numId w:val="1001"/>
+        </w:numPr>
+        <w:pStyle w:val="Compact"/>
+      </w:pPr>
+      <w:r>
+        <w:t xml:space="preserve">Fonte (Site Vivareal e Lopes Imóveis): A indicação da fonte dos dados, que é o site</w:t>
+      </w:r>
+      <w:r>
+        <w:t xml:space="preserve"> </w:t>
+      </w:r>
+      <w:r>
+        <w:t xml:space="preserve">de imóveis Vivareal, esclarecendo a origem das informações.</w:t>
+      </w:r>
+    </w:p>
+    <w:p>
+      <w:pPr>
+        <w:numPr>
+          <w:ilvl w:val="0"/>
+          <w:numId w:val="1001"/>
+        </w:numPr>
+        <w:pStyle w:val="Compact"/>
+      </w:pPr>
+      <w:r>
+        <w:t xml:space="preserve">Número de Dormitórios, Banheiros e Vagas (separadamente): Informações sobre a</w:t>
+      </w:r>
+      <w:r>
+        <w:t xml:space="preserve"> </w:t>
+      </w:r>
+      <w:r>
+        <w:t xml:space="preserve">quantidade de dormitórios, banheiros e vagas de garagem, detalhando a configuração</w:t>
+      </w:r>
+      <w:r>
+        <w:t xml:space="preserve"> </w:t>
+      </w:r>
+      <w:r>
+        <w:t xml:space="preserve">interna da propriedade.</w:t>
+      </w:r>
+    </w:p>
+    <w:p>
+      <w:pPr>
+        <w:numPr>
+          <w:ilvl w:val="0"/>
+          <w:numId w:val="1001"/>
+        </w:numPr>
+        <w:pStyle w:val="Compact"/>
+      </w:pPr>
+      <w:r>
+        <w:t xml:space="preserve">Preço: O valor monetário associado a cada propriedade, refletindo o preço de venda</w:t>
+      </w:r>
+      <w:r>
+        <w:t xml:space="preserve"> </w:t>
+      </w:r>
+      <w:r>
+        <w:t xml:space="preserve">ou locação.</w:t>
+      </w:r>
+    </w:p>
+    <w:p>
+      <w:pPr>
+        <w:numPr>
+          <w:ilvl w:val="0"/>
+          <w:numId w:val="1001"/>
+        </w:numPr>
+        <w:pStyle w:val="Compact"/>
+      </w:pPr>
+      <w:r>
+        <w:t xml:space="preserve">Área Total: A medida em metros quadrados representa a área total da propriedade,</w:t>
+      </w:r>
+      <w:r>
+        <w:t xml:space="preserve"> </w:t>
+      </w:r>
+      <w:r>
+        <w:t xml:space="preserve">fornecendo uma indicação do tamanho físico do imóvel.</w:t>
+      </w:r>
+    </w:p>
+    <w:p>
+      <w:pPr>
+        <w:numPr>
+          <w:ilvl w:val="0"/>
+          <w:numId w:val="1001"/>
+        </w:numPr>
+        <w:pStyle w:val="Compact"/>
+      </w:pPr>
+      <w:r>
+        <w:t xml:space="preserve">Endereço Completo: O endereço completo, incluindo rua, número, bairro, cidade e</w:t>
+      </w:r>
+      <w:r>
+        <w:t xml:space="preserve"> </w:t>
+      </w:r>
+      <w:r>
+        <w:t xml:space="preserve">estado, permitindo uma localização precisa da propriedade.</w:t>
+      </w:r>
+    </w:p>
+    <w:p>
+      <w:pPr>
+        <w:numPr>
+          <w:ilvl w:val="0"/>
+          <w:numId w:val="1001"/>
+        </w:numPr>
+        <w:pStyle w:val="Compact"/>
+      </w:pPr>
+      <w:r>
+        <w:t xml:space="preserve">Bairro Específico:O bairro específico destaca a região na qual a propriedade está</w:t>
+      </w:r>
+      <w:r>
+        <w:t xml:space="preserve"> </w:t>
+      </w:r>
+      <w:r>
+        <w:t xml:space="preserve">situada.</w:t>
+      </w:r>
+    </w:p>
+    <w:p>
+      <w:pPr>
+        <w:numPr>
+          <w:ilvl w:val="0"/>
+          <w:numId w:val="1001"/>
+        </w:numPr>
+        <w:pStyle w:val="Compact"/>
+      </w:pPr>
+      <w:r>
+        <w:t xml:space="preserve">Tipo do Imóvel: A classificação do imóvel, indicando se é uma casa, apartamento,</w:t>
+      </w:r>
+      <w:r>
+        <w:t xml:space="preserve"> </w:t>
+      </w:r>
+      <w:r>
+        <w:t xml:space="preserve">terreno, prédio, ou outra categoria específica.</w:t>
+      </w:r>
+    </w:p>
+    <w:p>
+      <w:pPr>
+        <w:numPr>
+          <w:ilvl w:val="0"/>
+          <w:numId w:val="1001"/>
+        </w:numPr>
+        <w:pStyle w:val="Compact"/>
+      </w:pPr>
+      <w:r>
+        <w:t xml:space="preserve">Latitude e Longitude do Imóvel (separadamente): As coordenadas geográficas que</w:t>
+      </w:r>
+      <w:r>
+        <w:t xml:space="preserve"> </w:t>
+      </w:r>
+      <w:r>
+        <w:t xml:space="preserve">representam a localização exata da propriedade no mapa, possibilitando análises</w:t>
+      </w:r>
+      <w:r>
+        <w:t xml:space="preserve"> </w:t>
+      </w:r>
+      <w:r>
+        <w:t xml:space="preserve">espaciais e visualizações em sistemas de mapeamento.</w:t>
+      </w:r>
+    </w:p>
+    <w:bookmarkEnd w:id="21"/>
+    <w:bookmarkStart w:id="25" w:name="regressão-linear"/>
+    <w:p>
+      <w:pPr>
+        <w:pStyle w:val="Heading2"/>
+      </w:pPr>
+      <w:r>
         <w:t xml:space="preserve">Regressão linear</w:t>
-      </w:r>
-    </w:p>
-    <w:bookmarkEnd w:id="20"/>
-    <w:bookmarkStart w:id="21" w:name="preparação-dos-dados"/>
-    <w:p>
-      <w:pPr>
-        <w:pStyle w:val="Heading2"/>
-      </w:pPr>
-      <w:r>
-        <w:t xml:space="preserve">Preparação dos dados</w:t>
-      </w:r>
-    </w:p>
-    <w:bookmarkEnd w:id="21"/>
-    <w:bookmarkStart w:id="25" w:name="etapa-descritiva"/>
-    <w:p>
-      <w:pPr>
-        <w:pStyle w:val="Heading2"/>
-      </w:pPr>
-      <w:r>
-        <w:t xml:space="preserve">Etapa descritiva</w:t>
       </w:r>
     </w:p>
     <w:p>
@@ -1095,8 +1421,123 @@
       </w:pPr>
     </w:lvl>
   </w:abstractNum>
+  <w:abstractNum w:abstractNumId="99411">
+    <w:nsid w:val="A99411"/>
+    <w:multiLevelType w:val="multilevel"/>
+    <w:lvl w:ilvl="0">
+      <w:start w:val="1"/>
+      <w:numFmt w:val="decimal"/>
+      <w:lvlText w:val="%1."/>
+      <w:lvlJc w:val="left"/>
+      <w:pPr>
+        <w:ind w:left="720" w:hanging="480"/>
+      </w:pPr>
+    </w:lvl>
+    <w:lvl w:ilvl="1">
+      <w:start w:val="1"/>
+      <w:numFmt w:val="decimal"/>
+      <w:lvlText w:val="%2."/>
+      <w:lvlJc w:val="left"/>
+      <w:pPr>
+        <w:ind w:left="1440" w:hanging="480"/>
+      </w:pPr>
+    </w:lvl>
+    <w:lvl w:ilvl="2">
+      <w:start w:val="1"/>
+      <w:numFmt w:val="decimal"/>
+      <w:lvlText w:val="%3."/>
+      <w:lvlJc w:val="left"/>
+      <w:pPr>
+        <w:ind w:left="2160" w:hanging="480"/>
+      </w:pPr>
+    </w:lvl>
+    <w:lvl w:ilvl="3">
+      <w:start w:val="1"/>
+      <w:numFmt w:val="decimal"/>
+      <w:lvlText w:val="%4."/>
+      <w:lvlJc w:val="left"/>
+      <w:pPr>
+        <w:ind w:left="2880" w:hanging="480"/>
+      </w:pPr>
+    </w:lvl>
+    <w:lvl w:ilvl="4">
+      <w:start w:val="1"/>
+      <w:numFmt w:val="decimal"/>
+      <w:lvlText w:val="%5."/>
+      <w:lvlJc w:val="left"/>
+      <w:pPr>
+        <w:ind w:left="3600" w:hanging="480"/>
+      </w:pPr>
+    </w:lvl>
+    <w:lvl w:ilvl="5">
+      <w:start w:val="1"/>
+      <w:numFmt w:val="decimal"/>
+      <w:lvlText w:val="%6."/>
+      <w:lvlJc w:val="left"/>
+      <w:pPr>
+        <w:ind w:left="4320" w:hanging="480"/>
+      </w:pPr>
+    </w:lvl>
+    <w:lvl w:ilvl="6">
+      <w:start w:val="1"/>
+      <w:numFmt w:val="decimal"/>
+      <w:lvlText w:val="%7."/>
+      <w:lvlJc w:val="left"/>
+      <w:pPr>
+        <w:ind w:left="5040" w:hanging="480"/>
+      </w:pPr>
+    </w:lvl>
+    <w:lvl w:ilvl="7">
+      <w:start w:val="1"/>
+      <w:numFmt w:val="decimal"/>
+      <w:lvlText w:val="%8."/>
+      <w:lvlJc w:val="left"/>
+      <w:pPr>
+        <w:ind w:left="5760" w:hanging="480"/>
+      </w:pPr>
+    </w:lvl>
+    <w:lvl w:ilvl="8">
+      <w:start w:val="1"/>
+      <w:numFmt w:val="decimal"/>
+      <w:lvlText w:val="%9."/>
+      <w:lvlJc w:val="left"/>
+      <w:pPr>
+        <w:ind w:left="6480" w:hanging="480"/>
+      </w:pPr>
+    </w:lvl>
+  </w:abstractNum>
   <w:num w:numId="1000">
     <w:abstractNumId w:val="990"/>
+  </w:num>
+  <w:num w:numId="1001">
+    <w:abstractNumId w:val="99411"/>
+    <w:lvlOverride w:ilvl="0">
+      <w:startOverride w:val="1"/>
+    </w:lvlOverride>
+    <w:lvlOverride w:ilvl="1">
+      <w:startOverride w:val="1"/>
+    </w:lvlOverride>
+    <w:lvlOverride w:ilvl="2">
+      <w:startOverride w:val="1"/>
+    </w:lvlOverride>
+    <w:lvlOverride w:ilvl="3">
+      <w:startOverride w:val="1"/>
+    </w:lvlOverride>
+    <w:lvlOverride w:ilvl="4">
+      <w:startOverride w:val="1"/>
+    </w:lvlOverride>
+    <w:lvlOverride w:ilvl="5">
+      <w:startOverride w:val="1"/>
+    </w:lvlOverride>
+    <w:lvlOverride w:ilvl="6">
+      <w:startOverride w:val="1"/>
+    </w:lvlOverride>
+    <w:lvlOverride w:ilvl="7">
+      <w:startOverride w:val="1"/>
+    </w:lvlOverride>
+    <w:lvlOverride w:ilvl="8">
+      <w:startOverride w:val="1"/>
+    </w:lvlOverride>
   </w:num>
 </w:numbering>
 </file>
@@ -1202,6 +1643,25 @@
       <w:jc w:val="center"/>
     </w:pPr>
   </w:style>
+  <w:style w:customStyle="1" w:styleId="AbstractTitle" w:type="paragraph">
+    <w:name w:val="Abstract Title"/>
+    <w:basedOn w:val="Normal"/>
+    <w:next w:val="Abstract"/>
+    <w:qFormat/>
+    <w:pPr>
+      <w:keepNext/>
+      <w:keepLines/>
+      <w:jc w:val="center"/>
+      <w:spacing w:after="0" w:before="300"/>
+    </w:pPr>
+    <w:rPr>
+      <w:sz w:val="20"/>
+      <w:szCs w:val="20"/>
+      <w:b/>
+      <w:color w:val="345A8A"/>
+      &gt;
+    </w:rPr>
+  </w:style>
   <w:style w:customStyle="1" w:styleId="Abstract" w:type="paragraph">
     <w:name w:val="Abstract"/>
     <w:basedOn w:val="Normal"/>
@@ -1210,7 +1670,7 @@
     <w:pPr>
       <w:keepNext/>
       <w:keepLines/>
-      <w:spacing w:after="300" w:before="300"/>
+      <w:spacing w:after="300" w:before="100"/>
     </w:pPr>
     <w:rPr>
       <w:sz w:val="20"/>

</xml_diff>